<commit_message>
Modif du doc soutenance
Réécriture des notes
Correction de certains termes
Structuration des notes
</commit_message>
<xml_diff>
--- a/Rendez vous/Soutenance.docx
+++ b/Rendez vous/Soutenance.docx
@@ -199,19 +199,29 @@
         </w:numPr>
       </w:pPr>
       <w:r>
-        <w:t xml:space="preserve">Site permettant à des médiévistes de visualisé des dons fais par </w:t>
+        <w:t>Site permettant à des médiévistes de visualis</w:t>
+      </w:r>
+      <w:r>
+        <w:t>er</w:t>
+      </w:r>
+      <w:r>
+        <w:t xml:space="preserve"> des dons fai</w:t>
+      </w:r>
+      <w:r>
+        <w:t>ts</w:t>
+      </w:r>
+      <w:r>
+        <w:t xml:space="preserve"> par </w:t>
       </w:r>
       <w:r>
         <w:t>des ducs</w:t>
       </w:r>
       <w:r>
-        <w:t xml:space="preserve"> au Xv </w:t>
-      </w:r>
-      <w:proofErr w:type="spellStart"/>
-      <w:r>
-        <w:t>éme</w:t>
-      </w:r>
-      <w:proofErr w:type="spellEnd"/>
+        <w:t xml:space="preserve"> au X</w:t>
+      </w:r>
+      <w:r>
+        <w:t>Vème</w:t>
+      </w:r>
       <w:r>
         <w:t xml:space="preserve"> siècle</w:t>
       </w:r>
@@ -225,7 +235,13 @@
         </w:numPr>
       </w:pPr>
       <w:r>
-        <w:t>Création d’une vrais BD</w:t>
+        <w:t>Création d’une vrai</w:t>
+      </w:r>
+      <w:r>
+        <w:t>e</w:t>
+      </w:r>
+      <w:r>
+        <w:t xml:space="preserve"> BD</w:t>
       </w:r>
     </w:p>
     <w:p>
@@ -237,7 +253,7 @@
         </w:numPr>
       </w:pPr>
       <w:r>
-        <w:t>Leur permettre d’y ajoute, sup et modifié des dons</w:t>
+        <w:t>Permettre l’ajout, la modification et la suppression des dons</w:t>
       </w:r>
     </w:p>
     <w:p>
@@ -337,6 +353,9 @@
       <w:r>
         <w:t>Faire des mentions légales</w:t>
       </w:r>
+      <w:r>
+        <w:t xml:space="preserve"> (proposition de mentions légales)</w:t>
+      </w:r>
     </w:p>
     <w:p>
       <w:pPr>
@@ -368,101 +387,142 @@
         </w:numPr>
       </w:pPr>
       <w:r>
-        <w:t>Site esthétiquement recevable</w:t>
+        <w:t>Site esthétiquement recevabl</w:t>
+      </w:r>
+      <w:r>
+        <w:t>e</w:t>
+      </w:r>
+    </w:p>
+    <w:p>
+      <w:pPr>
+        <w:pStyle w:val="Titre2"/>
+      </w:pPr>
+      <w:r>
+        <w:t>B/ Atteintes</w:t>
+      </w:r>
+    </w:p>
+    <w:p>
+      <w:r>
+        <w:t xml:space="preserve">Tout </w:t>
+      </w:r>
+      <w:r>
+        <w:t>atteint</w:t>
+      </w:r>
+      <w:r>
+        <w:t xml:space="preserve"> sauf le </w:t>
+      </w:r>
+      <w:proofErr w:type="spellStart"/>
+      <w:r>
+        <w:t>sunburst</w:t>
+      </w:r>
+      <w:proofErr w:type="spellEnd"/>
+      <w:r>
+        <w:t xml:space="preserve"> </w:t>
+      </w:r>
+      <w:r>
+        <w:t>qu’on aurai</w:t>
+      </w:r>
+      <w:r>
+        <w:t>t</w:t>
+      </w:r>
+      <w:r>
+        <w:t xml:space="preserve"> d’abords voulu plus </w:t>
+      </w:r>
+      <w:r>
+        <w:t>avancer</w:t>
+      </w:r>
+      <w:r>
+        <w:t xml:space="preserve"> :  </w:t>
+      </w:r>
+    </w:p>
+    <w:p>
+      <w:r>
+        <w:rPr>
+          <w:b/>
+          <w:bCs/>
+        </w:rPr>
+        <w:t>Raison</w:t>
+      </w:r>
+      <w:r>
+        <w:t xml:space="preserve"> : </w:t>
+      </w:r>
+      <w:r>
+        <w:t xml:space="preserve">difficulté du d3.js pour des débutants dans ce langage </w:t>
+      </w:r>
+    </w:p>
+    <w:p>
+      <w:r>
+        <w:t xml:space="preserve">Mais </w:t>
+      </w:r>
+      <w:proofErr w:type="spellStart"/>
+      <w:r>
+        <w:t>sunburst</w:t>
+      </w:r>
+      <w:proofErr w:type="spellEnd"/>
+      <w:r>
+        <w:t xml:space="preserve"> </w:t>
+      </w:r>
+      <w:r>
+        <w:t xml:space="preserve">minimal </w:t>
+      </w:r>
+      <w:r>
+        <w:t>attein</w:t>
+      </w:r>
+      <w:r>
+        <w:t>t</w:t>
+      </w:r>
+      <w:r>
+        <w:t xml:space="preserve"> quand même</w:t>
       </w:r>
     </w:p>
     <w:p/>
     <w:p>
       <w:pPr>
+        <w:pStyle w:val="Titre1"/>
+      </w:pPr>
+      <w:r>
+        <w:lastRenderedPageBreak/>
+        <w:t>II/ Organisation</w:t>
+      </w:r>
+    </w:p>
+    <w:p>
+      <w:pPr>
         <w:pStyle w:val="Titre2"/>
       </w:pPr>
       <w:r>
-        <w:t>B/ Atteintes</w:t>
+        <w:t xml:space="preserve">A / </w:t>
+      </w:r>
+      <w:r>
+        <w:t>Découpages en tâches</w:t>
       </w:r>
     </w:p>
     <w:p/>
     <w:p>
       <w:r>
-        <w:t>(</w:t>
-      </w:r>
-      <w:r>
-        <w:t>Mettre</w:t>
-      </w:r>
-      <w:r>
-        <w:t xml:space="preserve"> photos)</w:t>
-      </w:r>
-    </w:p>
-    <w:p>
-      <w:r>
-        <w:t xml:space="preserve">Tout </w:t>
-      </w:r>
-      <w:r>
-        <w:t>atteint</w:t>
-      </w:r>
-      <w:r>
-        <w:t xml:space="preserve"> sauf le </w:t>
-      </w:r>
-      <w:proofErr w:type="spellStart"/>
-      <w:r>
-        <w:t>sunburst</w:t>
-      </w:r>
-      <w:proofErr w:type="spellEnd"/>
-      <w:r>
-        <w:t xml:space="preserve"> qu’on aurais d’abords voulu plus </w:t>
-      </w:r>
-      <w:r>
-        <w:t>avancer</w:t>
-      </w:r>
-      <w:r>
-        <w:t xml:space="preserve"> :  Raison difficulté du d3.js pour des débutants dans ce langage / Mais </w:t>
-      </w:r>
-      <w:proofErr w:type="spellStart"/>
-      <w:r>
-        <w:t>sunburst</w:t>
-      </w:r>
-      <w:proofErr w:type="spellEnd"/>
-      <w:r>
-        <w:t xml:space="preserve"> minimaliste atteins quand même</w:t>
+        <w:t xml:space="preserve">Utilisation de la méthode </w:t>
+      </w:r>
+      <w:r>
+        <w:t>AGILE</w:t>
+      </w:r>
+    </w:p>
+    <w:p>
+      <w:pPr>
+        <w:pStyle w:val="Titre3"/>
+      </w:pPr>
+      <w:r>
+        <w:t>Découpages</w:t>
       </w:r>
     </w:p>
     <w:p/>
     <w:p>
-      <w:pPr>
-        <w:pStyle w:val="Titre1"/>
-      </w:pPr>
-      <w:r>
-        <w:t>II/ Organisation</w:t>
-      </w:r>
-    </w:p>
-    <w:p>
-      <w:pPr>
-        <w:pStyle w:val="Titre2"/>
-      </w:pPr>
-      <w:r>
-        <w:t xml:space="preserve">A / </w:t>
-      </w:r>
-      <w:r>
-        <w:t>Découpages en tâches</w:t>
-      </w:r>
-    </w:p>
-    <w:p/>
-    <w:p>
-      <w:r>
-        <w:t>Utilisation de la méthode Agile</w:t>
-      </w:r>
-    </w:p>
-    <w:p>
-      <w:pPr>
-        <w:pStyle w:val="Titre3"/>
-      </w:pPr>
-      <w:r>
-        <w:t>Découpages</w:t>
-      </w:r>
-    </w:p>
-    <w:p/>
-    <w:p>
-      <w:r>
-        <w:t>Chaque semaine taches pour la semaine prochaines que l’on découpais :</w:t>
+      <w:r>
+        <w:t xml:space="preserve">Chaque semaine taches pour la semaine prochaines que l’on </w:t>
+      </w:r>
+      <w:r>
+        <w:t>découpait</w:t>
+      </w:r>
+      <w:r>
+        <w:t> :</w:t>
       </w:r>
     </w:p>
     <w:p>
@@ -580,47 +640,82 @@
     </w:p>
     <w:p/>
     <w:p>
-      <w:r>
-        <w:t>Chaque semaine</w:t>
-      </w:r>
-      <w:r>
-        <w:t xml:space="preserve"> réunion, nouvelles taches</w:t>
-      </w:r>
-      <w:r>
-        <w:t xml:space="preserve"> assignée</w:t>
-      </w:r>
-      <w:r>
-        <w:t xml:space="preserve"> puis</w:t>
-      </w:r>
-      <w:r>
-        <w:t xml:space="preserve"> 1 à 3 </w:t>
-      </w:r>
-      <w:r>
-        <w:t>personnes</w:t>
-      </w:r>
-      <w:r>
-        <w:t xml:space="preserve"> par taches, des fois la tache </w:t>
-      </w:r>
-      <w:r>
-        <w:t xml:space="preserve">divisée en sous tache et re répartie dans le </w:t>
-      </w:r>
-      <w:r>
-        <w:t>sous-groupe</w:t>
-      </w:r>
-      <w:r>
-        <w:t>.</w:t>
+      <w:pPr>
+        <w:rPr>
+          <w:b/>
+          <w:bCs/>
+        </w:rPr>
+      </w:pPr>
+      <w:r>
+        <w:rPr>
+          <w:b/>
+          <w:bCs/>
+        </w:rPr>
+        <w:t>Planification d’une réunion par semaine</w:t>
+      </w:r>
+    </w:p>
+    <w:p>
+      <w:pPr>
+        <w:pStyle w:val="Paragraphedeliste"/>
+        <w:numPr>
+          <w:ilvl w:val="0"/>
+          <w:numId w:val="7"/>
+        </w:numPr>
+      </w:pPr>
+      <w:r>
+        <w:t>On présente les objectifs de la semaine atteints</w:t>
+      </w:r>
+    </w:p>
+    <w:p>
+      <w:pPr>
+        <w:pStyle w:val="Paragraphedeliste"/>
+        <w:numPr>
+          <w:ilvl w:val="0"/>
+          <w:numId w:val="7"/>
+        </w:numPr>
+      </w:pPr>
+      <w:r>
+        <w:t>Assignation des nouveaux objectifs de la semaine par groupe de 1 à 3</w:t>
+      </w:r>
+    </w:p>
+    <w:p>
+      <w:pPr>
+        <w:pStyle w:val="Paragraphedeliste"/>
+        <w:numPr>
+          <w:ilvl w:val="1"/>
+          <w:numId w:val="7"/>
+        </w:numPr>
+      </w:pPr>
+      <w:r>
+        <w:t>Division en sous-tâche dans le sous-groupe</w:t>
       </w:r>
     </w:p>
     <w:p/>
     <w:p>
-      <w:r>
+      <w:pPr>
+        <w:rPr>
+          <w:b/>
+          <w:bCs/>
+        </w:rPr>
+      </w:pPr>
+      <w:r>
+        <w:rPr>
+          <w:b/>
+          <w:bCs/>
+        </w:rPr>
         <w:t>Principalement par Personne :</w:t>
       </w:r>
     </w:p>
-    <w:p/>
-    <w:p>
-      <w:r>
-        <w:t>Iris : Coordination du groupe, BD, Restitution géographique, aspect graphique</w:t>
+    <w:p>
+      <w:r>
+        <w:rPr>
+          <w:b/>
+          <w:bCs/>
+        </w:rPr>
+        <w:t>Iris</w:t>
+      </w:r>
+      <w:r>
+        <w:t> : Coordination du groupe, BD, Restitution géographique, aspect graphique</w:t>
       </w:r>
       <w:r>
         <w:t>, livrables</w:t>
@@ -628,6 +723,10 @@
     </w:p>
     <w:p>
       <w:r>
+        <w:rPr>
+          <w:b/>
+          <w:bCs/>
+        </w:rPr>
         <w:t>Mathys</w:t>
       </w:r>
       <w:r>
@@ -642,6 +741,10 @@
     </w:p>
     <w:p>
       <w:r>
+        <w:rPr>
+          <w:b/>
+          <w:bCs/>
+        </w:rPr>
         <w:t>Antonia</w:t>
       </w:r>
       <w:r>
@@ -653,6 +756,10 @@
     </w:p>
     <w:p>
       <w:r>
+        <w:rPr>
+          <w:b/>
+          <w:bCs/>
+        </w:rPr>
         <w:t>Manon</w:t>
       </w:r>
       <w:r>
@@ -675,6 +782,10 @@
     </w:p>
     <w:p>
       <w:r>
+        <w:rPr>
+          <w:b/>
+          <w:bCs/>
+        </w:rPr>
         <w:t>Grégoire</w:t>
       </w:r>
       <w:r>
@@ -683,7 +794,14 @@
     </w:p>
     <w:p>
       <w:r>
-        <w:t>Simon:</w:t>
+        <w:rPr>
+          <w:b/>
+          <w:bCs/>
+        </w:rPr>
+        <w:t>Simon</w:t>
+      </w:r>
+      <w:r>
+        <w:t>:</w:t>
       </w:r>
       <w:r>
         <w:t xml:space="preserve"> Restitution </w:t>
@@ -696,6 +814,10 @@
     </w:p>
     <w:p>
       <w:r>
+        <w:rPr>
+          <w:b/>
+          <w:bCs/>
+        </w:rPr>
         <w:t>Albane</w:t>
       </w:r>
       <w:r>
@@ -719,7 +841,14 @@
     </w:p>
     <w:p>
       <w:r>
-        <w:t xml:space="preserve">Thibault </w:t>
+        <w:rPr>
+          <w:b/>
+          <w:bCs/>
+        </w:rPr>
+        <w:t>Thibault</w:t>
+      </w:r>
+      <w:r>
+        <w:t xml:space="preserve"> </w:t>
       </w:r>
       <w:r>
         <w:t>: recherche de techno, a</w:t>
@@ -752,12 +881,30 @@
           <w:ilvl w:val="0"/>
           <w:numId w:val="5"/>
         </w:numPr>
-      </w:pPr>
-      <w:r>
-        <w:t xml:space="preserve">Git Hub pour les </w:t>
-      </w:r>
-      <w:r>
-        <w:t>doc</w:t>
+        <w:rPr>
+          <w:b/>
+          <w:bCs/>
+        </w:rPr>
+      </w:pPr>
+      <w:r>
+        <w:rPr>
+          <w:b/>
+          <w:bCs/>
+        </w:rPr>
+        <w:t>GitHub</w:t>
+      </w:r>
+      <w:r>
+        <w:rPr>
+          <w:b/>
+          <w:bCs/>
+        </w:rPr>
+        <w:t> </w:t>
+      </w:r>
+      <w:r>
+        <w:t xml:space="preserve">: </w:t>
+      </w:r>
+      <w:r>
+        <w:t>Partage et sauvegarde des fichiers du projet (documents, code, etc.)</w:t>
       </w:r>
     </w:p>
     <w:p>
@@ -769,21 +916,39 @@
         </w:numPr>
       </w:pPr>
       <w:r>
-        <w:t xml:space="preserve">Discord et Team pour les chats écrit et </w:t>
-      </w:r>
-      <w:r>
-        <w:t>réunions (une sur Team par semaine avec monsieur Nicolle et souvent d’autre réunion par Discord ou Team entre nous pendant le reste de la semaine)</w:t>
+        <w:rPr>
+          <w:b/>
+          <w:bCs/>
+        </w:rPr>
+        <w:t>Discord</w:t>
+      </w:r>
+      <w:r>
+        <w:t> : Echange entre le groupe (entraide, avancement, planification)</w:t>
+      </w:r>
+    </w:p>
+    <w:p>
+      <w:pPr>
+        <w:pStyle w:val="Paragraphedeliste"/>
+        <w:numPr>
+          <w:ilvl w:val="0"/>
+          <w:numId w:val="5"/>
+        </w:numPr>
+      </w:pPr>
+      <w:r>
+        <w:rPr>
+          <w:b/>
+          <w:bCs/>
+        </w:rPr>
+        <w:t>Teams</w:t>
+      </w:r>
+      <w:r>
+        <w:t> : Réunion avec le tuteur (M. Nicolle), les médiévistes, le groupe</w:t>
       </w:r>
     </w:p>
     <w:p>
       <w:pPr>
         <w:pStyle w:val="Titre2"/>
       </w:pPr>
-    </w:p>
-    <w:p>
-      <w:pPr>
-        <w:pStyle w:val="Titre2"/>
-      </w:pPr>
       <w:r>
         <w:t>C</w:t>
       </w:r>
@@ -794,23 +959,126 @@
     <w:p/>
     <w:p>
       <w:r>
-        <w:t xml:space="preserve">Une relation par semaine avec le maitre de projet : présente le travail , assignations de nouveaux </w:t>
-      </w:r>
-      <w:proofErr w:type="spellStart"/>
-      <w:r>
-        <w:t>obj</w:t>
-      </w:r>
-      <w:proofErr w:type="spellEnd"/>
-      <w:r>
-        <w:t xml:space="preserve"> pour la semaine d’après.</w:t>
-      </w:r>
-    </w:p>
-    <w:p>
-      <w:r>
-        <w:t xml:space="preserve">Une relation par mois avec le client pour lui montrer notre avancé, poser de q, avoir leur avis et </w:t>
-      </w:r>
-      <w:r>
-        <w:t>leurs directives</w:t>
+        <w:t xml:space="preserve">Une </w:t>
+      </w:r>
+      <w:r>
+        <w:t>réunion</w:t>
+      </w:r>
+      <w:r>
+        <w:t xml:space="preserve"> par semaine avec le maitre de projet : </w:t>
+      </w:r>
+    </w:p>
+    <w:p>
+      <w:pPr>
+        <w:pStyle w:val="Paragraphedeliste"/>
+        <w:numPr>
+          <w:ilvl w:val="0"/>
+          <w:numId w:val="8"/>
+        </w:numPr>
+      </w:pPr>
+      <w:r>
+        <w:t>P</w:t>
+      </w:r>
+      <w:r>
+        <w:t>résent</w:t>
+      </w:r>
+      <w:r>
+        <w:t>ation</w:t>
+      </w:r>
+      <w:r>
+        <w:t xml:space="preserve"> </w:t>
+      </w:r>
+      <w:r>
+        <w:t>du</w:t>
+      </w:r>
+      <w:r>
+        <w:t xml:space="preserve"> travail  </w:t>
+      </w:r>
+    </w:p>
+    <w:p>
+      <w:pPr>
+        <w:pStyle w:val="Paragraphedeliste"/>
+        <w:numPr>
+          <w:ilvl w:val="0"/>
+          <w:numId w:val="8"/>
+        </w:numPr>
+      </w:pPr>
+      <w:r>
+        <w:t>A</w:t>
+      </w:r>
+      <w:r>
+        <w:t>ssignation de</w:t>
+      </w:r>
+      <w:r>
+        <w:t>s</w:t>
+      </w:r>
+      <w:r>
+        <w:t xml:space="preserve"> nouveaux obj</w:t>
+      </w:r>
+      <w:r>
+        <w:t>ectifs</w:t>
+      </w:r>
+      <w:r>
+        <w:t xml:space="preserve"> pour la semaine d’après</w:t>
+      </w:r>
+    </w:p>
+    <w:p>
+      <w:pPr>
+        <w:pStyle w:val="Paragraphedeliste"/>
+        <w:numPr>
+          <w:ilvl w:val="0"/>
+          <w:numId w:val="8"/>
+        </w:numPr>
+      </w:pPr>
+      <w:r>
+        <w:t xml:space="preserve">Aide </w:t>
+      </w:r>
+    </w:p>
+    <w:p>
+      <w:r>
+        <w:t>Une relation par mois avec le client</w:t>
+      </w:r>
+      <w:r>
+        <w:t xml:space="preserve"> (les médiévistes) :</w:t>
+      </w:r>
+      <w:r>
+        <w:t xml:space="preserve"> </w:t>
+      </w:r>
+    </w:p>
+    <w:p>
+      <w:pPr>
+        <w:pStyle w:val="Paragraphedeliste"/>
+        <w:numPr>
+          <w:ilvl w:val="0"/>
+          <w:numId w:val="8"/>
+        </w:numPr>
+      </w:pPr>
+      <w:r>
+        <w:t>Présentation de l’avancée</w:t>
+      </w:r>
+    </w:p>
+    <w:p>
+      <w:pPr>
+        <w:pStyle w:val="Paragraphedeliste"/>
+        <w:numPr>
+          <w:ilvl w:val="0"/>
+          <w:numId w:val="8"/>
+        </w:numPr>
+      </w:pPr>
+      <w:r>
+        <w:t>Poser d’éventuelles questions</w:t>
+      </w:r>
+    </w:p>
+    <w:p>
+      <w:pPr>
+        <w:pStyle w:val="Paragraphedeliste"/>
+        <w:numPr>
+          <w:ilvl w:val="0"/>
+          <w:numId w:val="8"/>
+        </w:numPr>
+      </w:pPr>
+      <w:r>
+        <w:t>Précision des attentes</w:t>
       </w:r>
     </w:p>
     <w:p/>
@@ -825,82 +1093,151 @@
     </w:p>
     <w:p>
       <w:r>
+        <w:rPr>
+          <w:b/>
+          <w:bCs/>
+        </w:rPr>
         <w:t>Apports</w:t>
       </w:r>
       <w:r>
-        <w:t xml:space="preserve"> : nouvelles technos, travailler en groupe, </w:t>
-      </w:r>
-      <w:r>
-        <w:t>vraies relations</w:t>
-      </w:r>
-      <w:r>
-        <w:t xml:space="preserve"> avec un client</w:t>
-      </w:r>
-    </w:p>
-    <w:p>
-      <w:r>
+        <w:t xml:space="preserve"> : </w:t>
+      </w:r>
+    </w:p>
+    <w:p>
+      <w:pPr>
+        <w:pStyle w:val="Paragraphedeliste"/>
+        <w:numPr>
+          <w:ilvl w:val="0"/>
+          <w:numId w:val="9"/>
+        </w:numPr>
+      </w:pPr>
+      <w:r>
+        <w:t>Découverte de nouvelles technologie</w:t>
+      </w:r>
+    </w:p>
+    <w:p>
+      <w:pPr>
+        <w:pStyle w:val="Paragraphedeliste"/>
+        <w:numPr>
+          <w:ilvl w:val="0"/>
+          <w:numId w:val="9"/>
+        </w:numPr>
+      </w:pPr>
+      <w:r>
+        <w:t>T</w:t>
+      </w:r>
+      <w:r>
+        <w:t>ravailler en groupe</w:t>
+      </w:r>
+      <w:r>
+        <w:t> : équipe qui fonctionne bien</w:t>
+      </w:r>
+    </w:p>
+    <w:p>
+      <w:pPr>
+        <w:pStyle w:val="Paragraphedeliste"/>
+        <w:numPr>
+          <w:ilvl w:val="0"/>
+          <w:numId w:val="9"/>
+        </w:numPr>
+      </w:pPr>
+      <w:r>
+        <w:t>Première vrai relation client</w:t>
+      </w:r>
+    </w:p>
+    <w:p>
+      <w:r>
+        <w:rPr>
+          <w:b/>
+          <w:bCs/>
+        </w:rPr>
         <w:t>P</w:t>
       </w:r>
       <w:r>
+        <w:rPr>
+          <w:b/>
+          <w:bCs/>
+        </w:rPr>
         <w:t>oints négatifs</w:t>
       </w:r>
       <w:r>
-        <w:t> :</w:t>
+        <w:rPr>
+          <w:b/>
+          <w:bCs/>
+        </w:rPr>
+        <w:t> </w:t>
+      </w:r>
+      <w:r>
+        <w:t>:</w:t>
       </w:r>
       <w:r>
         <w:t xml:space="preserve"> </w:t>
       </w:r>
-      <w:r>
-        <w:t xml:space="preserve">sur la repartions en </w:t>
-      </w:r>
-      <w:proofErr w:type="spellStart"/>
-      <w:r>
-        <w:t>tache</w:t>
-      </w:r>
-      <w:proofErr w:type="spellEnd"/>
-      <w:r>
-        <w:t xml:space="preserve"> par semaine des fois tout le monde n’avais pas grosse tache à faire</w:t>
-      </w:r>
-    </w:p>
-    <w:p>
-      <w:r>
+    </w:p>
+    <w:p>
+      <w:pPr>
+        <w:pStyle w:val="Paragraphedeliste"/>
+        <w:numPr>
+          <w:ilvl w:val="0"/>
+          <w:numId w:val="10"/>
+        </w:numPr>
+      </w:pPr>
+      <w:r>
+        <w:t xml:space="preserve">Répartition des tâches parfois inégale </w:t>
+      </w:r>
+    </w:p>
+    <w:p>
+      <w:r>
+        <w:rPr>
+          <w:b/>
+          <w:bCs/>
+        </w:rPr>
         <w:t>Points</w:t>
       </w:r>
       <w:r>
+        <w:rPr>
+          <w:b/>
+          <w:bCs/>
+        </w:rPr>
         <w:t xml:space="preserve"> positifs</w:t>
       </w:r>
       <w:r>
-        <w:t xml:space="preserve"> : intéressant de travailler avec </w:t>
-      </w:r>
-      <w:r>
-        <w:t>des médiévistes</w:t>
-      </w:r>
-      <w:r>
-        <w:t>, monsieur Nicolle</w:t>
-      </w:r>
-      <w:r>
-        <w:t xml:space="preserve"> :) , </w:t>
-      </w:r>
-    </w:p>
-    <w:p>
-      <w:pPr>
+        <w:t xml:space="preserve"> : </w:t>
+      </w:r>
+    </w:p>
+    <w:p>
+      <w:pPr>
+        <w:pStyle w:val="Paragraphedeliste"/>
+        <w:numPr>
+          <w:ilvl w:val="0"/>
+          <w:numId w:val="10"/>
+        </w:numPr>
         <w:rPr>
           <w:i/>
           <w:iCs/>
         </w:rPr>
       </w:pPr>
-    </w:p>
-    <w:p>
-      <w:r>
+      <w:r>
+        <w:t>Travailler avec des médiévistes</w:t>
+      </w:r>
+    </w:p>
+    <w:p>
+      <w:pPr>
+        <w:pStyle w:val="Paragraphedeliste"/>
+        <w:numPr>
+          <w:ilvl w:val="0"/>
+          <w:numId w:val="10"/>
+        </w:numPr>
         <w:rPr>
           <w:i/>
           <w:iCs/>
         </w:rPr>
-        <w:t>Remerciement</w:t>
-      </w:r>
-      <w:r>
-        <w:t xml:space="preserve"> </w:t>
-      </w:r>
+      </w:pPr>
+      <w:r>
+        <w:t>Travailler avec M. Nicolle</w:t>
+      </w:r>
+    </w:p>
+    <w:p>
       <w:r>
         <w:br w:type="page"/>
       </w:r>
@@ -963,6 +1300,118 @@
 <file path=word/numbering.xml><?xml version="1.0" encoding="utf-8"?>
 <w:numbering xmlns:wpc="http://schemas.microsoft.com/office/word/2010/wordprocessingCanvas" xmlns:cx="http://schemas.microsoft.com/office/drawing/2014/chartex" xmlns:cx1="http://schemas.microsoft.com/office/drawing/2015/9/8/chartex" xmlns:cx2="http://schemas.microsoft.com/office/drawing/2015/10/21/chartex" xmlns:cx3="http://schemas.microsoft.com/office/drawing/2016/5/9/chartex" xmlns:cx4="http://schemas.microsoft.com/office/drawing/2016/5/10/chartex" xmlns:cx5="http://schemas.microsoft.com/office/drawing/2016/5/11/chartex" xmlns:cx6="http://schemas.microsoft.com/office/drawing/2016/5/12/chartex" xmlns:cx7="http://schemas.microsoft.com/office/drawing/2016/5/13/chartex" xmlns:cx8="http://schemas.microsoft.com/office/drawing/2016/5/14/chartex" xmlns:mc="http://schemas.openxmlformats.org/markup-compatibility/2006" xmlns:aink="http://schemas.microsoft.com/office/drawing/2016/ink" xmlns:am3d="http://schemas.microsoft.com/office/drawing/2017/model3d" xmlns:o="urn:schemas-microsoft-com:office:office" xmlns:r="http://schemas.openxmlformats.org/officeDocument/2006/relationships" xmlns:m="http://schemas.openxmlformats.org/officeDocument/2006/math" xmlns:v="urn:schemas-microsoft-com:vml" xmlns:wp14="http://schemas.microsoft.com/office/word/2010/wordprocessingDrawing" xmlns:wp="http://schemas.openxmlformats.org/drawingml/2006/wordprocessingDrawing" xmlns:w10="urn:schemas-microsoft-com:office:word" xmlns:w="http://schemas.openxmlformats.org/wordprocessingml/2006/main" xmlns:w14="http://schemas.microsoft.com/office/word/2010/wordml" xmlns:w15="http://schemas.microsoft.com/office/word/2012/wordml" xmlns:w16cex="http://schemas.microsoft.com/office/word/2018/wordml/cex" xmlns:w16cid="http://schemas.microsoft.com/office/word/2016/wordml/cid" xmlns:w16="http://schemas.microsoft.com/office/word/2018/wordml" xmlns:w16se="http://schemas.microsoft.com/office/word/2015/wordml/symex" xmlns:wpg="http://schemas.microsoft.com/office/word/2010/wordprocessingGroup" xmlns:wpi="http://schemas.microsoft.com/office/word/2010/wordprocessingInk" xmlns:wne="http://schemas.microsoft.com/office/word/2006/wordml" xmlns:wps="http://schemas.microsoft.com/office/word/2010/wordprocessingShape" mc:Ignorable="w14 w15 w16se w16cid w16 w16cex wp14">
   <w:abstractNum w:abstractNumId="0" w15:restartNumberingAfterBreak="0">
+    <w:nsid w:val="13FC5D8F"/>
+    <w:multiLevelType w:val="hybridMultilevel"/>
+    <w:tmpl w:val="2166A552"/>
+    <w:lvl w:ilvl="0" w:tplc="8A5A25A2">
+      <w:numFmt w:val="bullet"/>
+      <w:lvlText w:val=""/>
+      <w:lvlJc w:val="left"/>
+      <w:pPr>
+        <w:ind w:left="720" w:hanging="360"/>
+      </w:pPr>
+      <w:rPr>
+        <w:rFonts w:ascii="Wingdings" w:eastAsiaTheme="minorEastAsia" w:hAnsi="Wingdings" w:cstheme="minorBidi" w:hint="default"/>
+      </w:rPr>
+    </w:lvl>
+    <w:lvl w:ilvl="1" w:tplc="040C0003" w:tentative="1">
+      <w:start w:val="1"/>
+      <w:numFmt w:val="bullet"/>
+      <w:lvlText w:val="o"/>
+      <w:lvlJc w:val="left"/>
+      <w:pPr>
+        <w:ind w:left="1440" w:hanging="360"/>
+      </w:pPr>
+      <w:rPr>
+        <w:rFonts w:ascii="Courier New" w:hAnsi="Courier New" w:cs="Courier New" w:hint="default"/>
+      </w:rPr>
+    </w:lvl>
+    <w:lvl w:ilvl="2" w:tplc="040C0005" w:tentative="1">
+      <w:start w:val="1"/>
+      <w:numFmt w:val="bullet"/>
+      <w:lvlText w:val=""/>
+      <w:lvlJc w:val="left"/>
+      <w:pPr>
+        <w:ind w:left="2160" w:hanging="360"/>
+      </w:pPr>
+      <w:rPr>
+        <w:rFonts w:ascii="Wingdings" w:hAnsi="Wingdings" w:hint="default"/>
+      </w:rPr>
+    </w:lvl>
+    <w:lvl w:ilvl="3" w:tplc="040C0001" w:tentative="1">
+      <w:start w:val="1"/>
+      <w:numFmt w:val="bullet"/>
+      <w:lvlText w:val=""/>
+      <w:lvlJc w:val="left"/>
+      <w:pPr>
+        <w:ind w:left="2880" w:hanging="360"/>
+      </w:pPr>
+      <w:rPr>
+        <w:rFonts w:ascii="Symbol" w:hAnsi="Symbol" w:hint="default"/>
+      </w:rPr>
+    </w:lvl>
+    <w:lvl w:ilvl="4" w:tplc="040C0003" w:tentative="1">
+      <w:start w:val="1"/>
+      <w:numFmt w:val="bullet"/>
+      <w:lvlText w:val="o"/>
+      <w:lvlJc w:val="left"/>
+      <w:pPr>
+        <w:ind w:left="3600" w:hanging="360"/>
+      </w:pPr>
+      <w:rPr>
+        <w:rFonts w:ascii="Courier New" w:hAnsi="Courier New" w:cs="Courier New" w:hint="default"/>
+      </w:rPr>
+    </w:lvl>
+    <w:lvl w:ilvl="5" w:tplc="040C0005" w:tentative="1">
+      <w:start w:val="1"/>
+      <w:numFmt w:val="bullet"/>
+      <w:lvlText w:val=""/>
+      <w:lvlJc w:val="left"/>
+      <w:pPr>
+        <w:ind w:left="4320" w:hanging="360"/>
+      </w:pPr>
+      <w:rPr>
+        <w:rFonts w:ascii="Wingdings" w:hAnsi="Wingdings" w:hint="default"/>
+      </w:rPr>
+    </w:lvl>
+    <w:lvl w:ilvl="6" w:tplc="040C0001" w:tentative="1">
+      <w:start w:val="1"/>
+      <w:numFmt w:val="bullet"/>
+      <w:lvlText w:val=""/>
+      <w:lvlJc w:val="left"/>
+      <w:pPr>
+        <w:ind w:left="5040" w:hanging="360"/>
+      </w:pPr>
+      <w:rPr>
+        <w:rFonts w:ascii="Symbol" w:hAnsi="Symbol" w:hint="default"/>
+      </w:rPr>
+    </w:lvl>
+    <w:lvl w:ilvl="7" w:tplc="040C0003" w:tentative="1">
+      <w:start w:val="1"/>
+      <w:numFmt w:val="bullet"/>
+      <w:lvlText w:val="o"/>
+      <w:lvlJc w:val="left"/>
+      <w:pPr>
+        <w:ind w:left="5760" w:hanging="360"/>
+      </w:pPr>
+      <w:rPr>
+        <w:rFonts w:ascii="Courier New" w:hAnsi="Courier New" w:cs="Courier New" w:hint="default"/>
+      </w:rPr>
+    </w:lvl>
+    <w:lvl w:ilvl="8" w:tplc="040C0005" w:tentative="1">
+      <w:start w:val="1"/>
+      <w:numFmt w:val="bullet"/>
+      <w:lvlText w:val=""/>
+      <w:lvlJc w:val="left"/>
+      <w:pPr>
+        <w:ind w:left="6480" w:hanging="360"/>
+      </w:pPr>
+      <w:rPr>
+        <w:rFonts w:ascii="Wingdings" w:hAnsi="Wingdings" w:hint="default"/>
+      </w:rPr>
+    </w:lvl>
+  </w:abstractNum>
+  <w:abstractNum w:abstractNumId="1" w15:restartNumberingAfterBreak="0">
     <w:nsid w:val="3CE26D85"/>
     <w:multiLevelType w:val="hybridMultilevel"/>
     <w:tmpl w:val="B9D4A67E"/>
@@ -1075,7 +1524,7 @@
       </w:rPr>
     </w:lvl>
   </w:abstractNum>
-  <w:abstractNum w:abstractNumId="1" w15:restartNumberingAfterBreak="0">
+  <w:abstractNum w:abstractNumId="2" w15:restartNumberingAfterBreak="0">
     <w:nsid w:val="3DC90AE1"/>
     <w:multiLevelType w:val="hybridMultilevel"/>
     <w:tmpl w:val="04E41874"/>
@@ -1188,7 +1637,232 @@
       </w:rPr>
     </w:lvl>
   </w:abstractNum>
-  <w:abstractNum w:abstractNumId="2" w15:restartNumberingAfterBreak="0">
+  <w:abstractNum w:abstractNumId="3" w15:restartNumberingAfterBreak="0">
+    <w:nsid w:val="45547981"/>
+    <w:multiLevelType w:val="hybridMultilevel"/>
+    <w:tmpl w:val="393E58CA"/>
+    <w:lvl w:ilvl="0" w:tplc="8A5A25A2">
+      <w:numFmt w:val="bullet"/>
+      <w:lvlText w:val=""/>
+      <w:lvlJc w:val="left"/>
+      <w:pPr>
+        <w:ind w:left="720" w:hanging="360"/>
+      </w:pPr>
+      <w:rPr>
+        <w:rFonts w:ascii="Wingdings" w:eastAsiaTheme="minorEastAsia" w:hAnsi="Wingdings" w:cstheme="minorBidi" w:hint="default"/>
+      </w:rPr>
+    </w:lvl>
+    <w:lvl w:ilvl="1" w:tplc="040C0003" w:tentative="1">
+      <w:start w:val="1"/>
+      <w:numFmt w:val="bullet"/>
+      <w:lvlText w:val="o"/>
+      <w:lvlJc w:val="left"/>
+      <w:pPr>
+        <w:ind w:left="1440" w:hanging="360"/>
+      </w:pPr>
+      <w:rPr>
+        <w:rFonts w:ascii="Courier New" w:hAnsi="Courier New" w:cs="Courier New" w:hint="default"/>
+      </w:rPr>
+    </w:lvl>
+    <w:lvl w:ilvl="2" w:tplc="040C0005" w:tentative="1">
+      <w:start w:val="1"/>
+      <w:numFmt w:val="bullet"/>
+      <w:lvlText w:val=""/>
+      <w:lvlJc w:val="left"/>
+      <w:pPr>
+        <w:ind w:left="2160" w:hanging="360"/>
+      </w:pPr>
+      <w:rPr>
+        <w:rFonts w:ascii="Wingdings" w:hAnsi="Wingdings" w:hint="default"/>
+      </w:rPr>
+    </w:lvl>
+    <w:lvl w:ilvl="3" w:tplc="040C0001" w:tentative="1">
+      <w:start w:val="1"/>
+      <w:numFmt w:val="bullet"/>
+      <w:lvlText w:val=""/>
+      <w:lvlJc w:val="left"/>
+      <w:pPr>
+        <w:ind w:left="2880" w:hanging="360"/>
+      </w:pPr>
+      <w:rPr>
+        <w:rFonts w:ascii="Symbol" w:hAnsi="Symbol" w:hint="default"/>
+      </w:rPr>
+    </w:lvl>
+    <w:lvl w:ilvl="4" w:tplc="040C0003" w:tentative="1">
+      <w:start w:val="1"/>
+      <w:numFmt w:val="bullet"/>
+      <w:lvlText w:val="o"/>
+      <w:lvlJc w:val="left"/>
+      <w:pPr>
+        <w:ind w:left="3600" w:hanging="360"/>
+      </w:pPr>
+      <w:rPr>
+        <w:rFonts w:ascii="Courier New" w:hAnsi="Courier New" w:cs="Courier New" w:hint="default"/>
+      </w:rPr>
+    </w:lvl>
+    <w:lvl w:ilvl="5" w:tplc="040C0005" w:tentative="1">
+      <w:start w:val="1"/>
+      <w:numFmt w:val="bullet"/>
+      <w:lvlText w:val=""/>
+      <w:lvlJc w:val="left"/>
+      <w:pPr>
+        <w:ind w:left="4320" w:hanging="360"/>
+      </w:pPr>
+      <w:rPr>
+        <w:rFonts w:ascii="Wingdings" w:hAnsi="Wingdings" w:hint="default"/>
+      </w:rPr>
+    </w:lvl>
+    <w:lvl w:ilvl="6" w:tplc="040C0001" w:tentative="1">
+      <w:start w:val="1"/>
+      <w:numFmt w:val="bullet"/>
+      <w:lvlText w:val=""/>
+      <w:lvlJc w:val="left"/>
+      <w:pPr>
+        <w:ind w:left="5040" w:hanging="360"/>
+      </w:pPr>
+      <w:rPr>
+        <w:rFonts w:ascii="Symbol" w:hAnsi="Symbol" w:hint="default"/>
+      </w:rPr>
+    </w:lvl>
+    <w:lvl w:ilvl="7" w:tplc="040C0003" w:tentative="1">
+      <w:start w:val="1"/>
+      <w:numFmt w:val="bullet"/>
+      <w:lvlText w:val="o"/>
+      <w:lvlJc w:val="left"/>
+      <w:pPr>
+        <w:ind w:left="5760" w:hanging="360"/>
+      </w:pPr>
+      <w:rPr>
+        <w:rFonts w:ascii="Courier New" w:hAnsi="Courier New" w:cs="Courier New" w:hint="default"/>
+      </w:rPr>
+    </w:lvl>
+    <w:lvl w:ilvl="8" w:tplc="040C0005" w:tentative="1">
+      <w:start w:val="1"/>
+      <w:numFmt w:val="bullet"/>
+      <w:lvlText w:val=""/>
+      <w:lvlJc w:val="left"/>
+      <w:pPr>
+        <w:ind w:left="6480" w:hanging="360"/>
+      </w:pPr>
+      <w:rPr>
+        <w:rFonts w:ascii="Wingdings" w:hAnsi="Wingdings" w:hint="default"/>
+      </w:rPr>
+    </w:lvl>
+  </w:abstractNum>
+  <w:abstractNum w:abstractNumId="4" w15:restartNumberingAfterBreak="0">
+    <w:nsid w:val="571B7870"/>
+    <w:multiLevelType w:val="hybridMultilevel"/>
+    <w:tmpl w:val="672A1BD4"/>
+    <w:lvl w:ilvl="0" w:tplc="040C0001">
+      <w:start w:val="1"/>
+      <w:numFmt w:val="bullet"/>
+      <w:lvlText w:val=""/>
+      <w:lvlJc w:val="left"/>
+      <w:pPr>
+        <w:ind w:left="720" w:hanging="360"/>
+      </w:pPr>
+      <w:rPr>
+        <w:rFonts w:ascii="Symbol" w:hAnsi="Symbol" w:hint="default"/>
+      </w:rPr>
+    </w:lvl>
+    <w:lvl w:ilvl="1" w:tplc="040C0003" w:tentative="1">
+      <w:start w:val="1"/>
+      <w:numFmt w:val="bullet"/>
+      <w:lvlText w:val="o"/>
+      <w:lvlJc w:val="left"/>
+      <w:pPr>
+        <w:ind w:left="1440" w:hanging="360"/>
+      </w:pPr>
+      <w:rPr>
+        <w:rFonts w:ascii="Courier New" w:hAnsi="Courier New" w:cs="Courier New" w:hint="default"/>
+      </w:rPr>
+    </w:lvl>
+    <w:lvl w:ilvl="2" w:tplc="040C0005" w:tentative="1">
+      <w:start w:val="1"/>
+      <w:numFmt w:val="bullet"/>
+      <w:lvlText w:val=""/>
+      <w:lvlJc w:val="left"/>
+      <w:pPr>
+        <w:ind w:left="2160" w:hanging="360"/>
+      </w:pPr>
+      <w:rPr>
+        <w:rFonts w:ascii="Wingdings" w:hAnsi="Wingdings" w:hint="default"/>
+      </w:rPr>
+    </w:lvl>
+    <w:lvl w:ilvl="3" w:tplc="040C0001" w:tentative="1">
+      <w:start w:val="1"/>
+      <w:numFmt w:val="bullet"/>
+      <w:lvlText w:val=""/>
+      <w:lvlJc w:val="left"/>
+      <w:pPr>
+        <w:ind w:left="2880" w:hanging="360"/>
+      </w:pPr>
+      <w:rPr>
+        <w:rFonts w:ascii="Symbol" w:hAnsi="Symbol" w:hint="default"/>
+      </w:rPr>
+    </w:lvl>
+    <w:lvl w:ilvl="4" w:tplc="040C0003" w:tentative="1">
+      <w:start w:val="1"/>
+      <w:numFmt w:val="bullet"/>
+      <w:lvlText w:val="o"/>
+      <w:lvlJc w:val="left"/>
+      <w:pPr>
+        <w:ind w:left="3600" w:hanging="360"/>
+      </w:pPr>
+      <w:rPr>
+        <w:rFonts w:ascii="Courier New" w:hAnsi="Courier New" w:cs="Courier New" w:hint="default"/>
+      </w:rPr>
+    </w:lvl>
+    <w:lvl w:ilvl="5" w:tplc="040C0005" w:tentative="1">
+      <w:start w:val="1"/>
+      <w:numFmt w:val="bullet"/>
+      <w:lvlText w:val=""/>
+      <w:lvlJc w:val="left"/>
+      <w:pPr>
+        <w:ind w:left="4320" w:hanging="360"/>
+      </w:pPr>
+      <w:rPr>
+        <w:rFonts w:ascii="Wingdings" w:hAnsi="Wingdings" w:hint="default"/>
+      </w:rPr>
+    </w:lvl>
+    <w:lvl w:ilvl="6" w:tplc="040C0001" w:tentative="1">
+      <w:start w:val="1"/>
+      <w:numFmt w:val="bullet"/>
+      <w:lvlText w:val=""/>
+      <w:lvlJc w:val="left"/>
+      <w:pPr>
+        <w:ind w:left="5040" w:hanging="360"/>
+      </w:pPr>
+      <w:rPr>
+        <w:rFonts w:ascii="Symbol" w:hAnsi="Symbol" w:hint="default"/>
+      </w:rPr>
+    </w:lvl>
+    <w:lvl w:ilvl="7" w:tplc="040C0003" w:tentative="1">
+      <w:start w:val="1"/>
+      <w:numFmt w:val="bullet"/>
+      <w:lvlText w:val="o"/>
+      <w:lvlJc w:val="left"/>
+      <w:pPr>
+        <w:ind w:left="5760" w:hanging="360"/>
+      </w:pPr>
+      <w:rPr>
+        <w:rFonts w:ascii="Courier New" w:hAnsi="Courier New" w:cs="Courier New" w:hint="default"/>
+      </w:rPr>
+    </w:lvl>
+    <w:lvl w:ilvl="8" w:tplc="040C0005" w:tentative="1">
+      <w:start w:val="1"/>
+      <w:numFmt w:val="bullet"/>
+      <w:lvlText w:val=""/>
+      <w:lvlJc w:val="left"/>
+      <w:pPr>
+        <w:ind w:left="6480" w:hanging="360"/>
+      </w:pPr>
+      <w:rPr>
+        <w:rFonts w:ascii="Wingdings" w:hAnsi="Wingdings" w:hint="default"/>
+      </w:rPr>
+    </w:lvl>
+  </w:abstractNum>
+  <w:abstractNum w:abstractNumId="5" w15:restartNumberingAfterBreak="0">
     <w:nsid w:val="5E8A2A56"/>
     <w:multiLevelType w:val="hybridMultilevel"/>
     <w:tmpl w:val="AC6E67F0"/>
@@ -1301,7 +1975,7 @@
       </w:rPr>
     </w:lvl>
   </w:abstractNum>
-  <w:abstractNum w:abstractNumId="3" w15:restartNumberingAfterBreak="0">
+  <w:abstractNum w:abstractNumId="6" w15:restartNumberingAfterBreak="0">
     <w:nsid w:val="69AD6114"/>
     <w:multiLevelType w:val="hybridMultilevel"/>
     <w:tmpl w:val="96B41E46"/>
@@ -1390,7 +2064,119 @@
       </w:pPr>
     </w:lvl>
   </w:abstractNum>
-  <w:abstractNum w:abstractNumId="4" w15:restartNumberingAfterBreak="0">
+  <w:abstractNum w:abstractNumId="7" w15:restartNumberingAfterBreak="0">
+    <w:nsid w:val="6CFB1BB8"/>
+    <w:multiLevelType w:val="hybridMultilevel"/>
+    <w:tmpl w:val="BA3AD936"/>
+    <w:lvl w:ilvl="0" w:tplc="8A5A25A2">
+      <w:numFmt w:val="bullet"/>
+      <w:lvlText w:val=""/>
+      <w:lvlJc w:val="left"/>
+      <w:pPr>
+        <w:ind w:left="720" w:hanging="360"/>
+      </w:pPr>
+      <w:rPr>
+        <w:rFonts w:ascii="Wingdings" w:eastAsiaTheme="minorEastAsia" w:hAnsi="Wingdings" w:cstheme="minorBidi" w:hint="default"/>
+      </w:rPr>
+    </w:lvl>
+    <w:lvl w:ilvl="1" w:tplc="040C0003" w:tentative="1">
+      <w:start w:val="1"/>
+      <w:numFmt w:val="bullet"/>
+      <w:lvlText w:val="o"/>
+      <w:lvlJc w:val="left"/>
+      <w:pPr>
+        <w:ind w:left="1440" w:hanging="360"/>
+      </w:pPr>
+      <w:rPr>
+        <w:rFonts w:ascii="Courier New" w:hAnsi="Courier New" w:cs="Courier New" w:hint="default"/>
+      </w:rPr>
+    </w:lvl>
+    <w:lvl w:ilvl="2" w:tplc="040C0005" w:tentative="1">
+      <w:start w:val="1"/>
+      <w:numFmt w:val="bullet"/>
+      <w:lvlText w:val=""/>
+      <w:lvlJc w:val="left"/>
+      <w:pPr>
+        <w:ind w:left="2160" w:hanging="360"/>
+      </w:pPr>
+      <w:rPr>
+        <w:rFonts w:ascii="Wingdings" w:hAnsi="Wingdings" w:hint="default"/>
+      </w:rPr>
+    </w:lvl>
+    <w:lvl w:ilvl="3" w:tplc="040C0001" w:tentative="1">
+      <w:start w:val="1"/>
+      <w:numFmt w:val="bullet"/>
+      <w:lvlText w:val=""/>
+      <w:lvlJc w:val="left"/>
+      <w:pPr>
+        <w:ind w:left="2880" w:hanging="360"/>
+      </w:pPr>
+      <w:rPr>
+        <w:rFonts w:ascii="Symbol" w:hAnsi="Symbol" w:hint="default"/>
+      </w:rPr>
+    </w:lvl>
+    <w:lvl w:ilvl="4" w:tplc="040C0003" w:tentative="1">
+      <w:start w:val="1"/>
+      <w:numFmt w:val="bullet"/>
+      <w:lvlText w:val="o"/>
+      <w:lvlJc w:val="left"/>
+      <w:pPr>
+        <w:ind w:left="3600" w:hanging="360"/>
+      </w:pPr>
+      <w:rPr>
+        <w:rFonts w:ascii="Courier New" w:hAnsi="Courier New" w:cs="Courier New" w:hint="default"/>
+      </w:rPr>
+    </w:lvl>
+    <w:lvl w:ilvl="5" w:tplc="040C0005" w:tentative="1">
+      <w:start w:val="1"/>
+      <w:numFmt w:val="bullet"/>
+      <w:lvlText w:val=""/>
+      <w:lvlJc w:val="left"/>
+      <w:pPr>
+        <w:ind w:left="4320" w:hanging="360"/>
+      </w:pPr>
+      <w:rPr>
+        <w:rFonts w:ascii="Wingdings" w:hAnsi="Wingdings" w:hint="default"/>
+      </w:rPr>
+    </w:lvl>
+    <w:lvl w:ilvl="6" w:tplc="040C0001" w:tentative="1">
+      <w:start w:val="1"/>
+      <w:numFmt w:val="bullet"/>
+      <w:lvlText w:val=""/>
+      <w:lvlJc w:val="left"/>
+      <w:pPr>
+        <w:ind w:left="5040" w:hanging="360"/>
+      </w:pPr>
+      <w:rPr>
+        <w:rFonts w:ascii="Symbol" w:hAnsi="Symbol" w:hint="default"/>
+      </w:rPr>
+    </w:lvl>
+    <w:lvl w:ilvl="7" w:tplc="040C0003" w:tentative="1">
+      <w:start w:val="1"/>
+      <w:numFmt w:val="bullet"/>
+      <w:lvlText w:val="o"/>
+      <w:lvlJc w:val="left"/>
+      <w:pPr>
+        <w:ind w:left="5760" w:hanging="360"/>
+      </w:pPr>
+      <w:rPr>
+        <w:rFonts w:ascii="Courier New" w:hAnsi="Courier New" w:cs="Courier New" w:hint="default"/>
+      </w:rPr>
+    </w:lvl>
+    <w:lvl w:ilvl="8" w:tplc="040C0005" w:tentative="1">
+      <w:start w:val="1"/>
+      <w:numFmt w:val="bullet"/>
+      <w:lvlText w:val=""/>
+      <w:lvlJc w:val="left"/>
+      <w:pPr>
+        <w:ind w:left="6480" w:hanging="360"/>
+      </w:pPr>
+      <w:rPr>
+        <w:rFonts w:ascii="Wingdings" w:hAnsi="Wingdings" w:hint="default"/>
+      </w:rPr>
+    </w:lvl>
+  </w:abstractNum>
+  <w:abstractNum w:abstractNumId="8" w15:restartNumberingAfterBreak="0">
     <w:nsid w:val="7019456E"/>
     <w:multiLevelType w:val="hybridMultilevel"/>
     <w:tmpl w:val="88A469BA"/>
@@ -1503,20 +2289,147 @@
       </w:rPr>
     </w:lvl>
   </w:abstractNum>
+  <w:abstractNum w:abstractNumId="9" w15:restartNumberingAfterBreak="0">
+    <w:nsid w:val="7E0265D5"/>
+    <w:multiLevelType w:val="hybridMultilevel"/>
+    <w:tmpl w:val="2E26DAE8"/>
+    <w:lvl w:ilvl="0" w:tplc="8A5A25A2">
+      <w:numFmt w:val="bullet"/>
+      <w:lvlText w:val=""/>
+      <w:lvlJc w:val="left"/>
+      <w:pPr>
+        <w:ind w:left="720" w:hanging="360"/>
+      </w:pPr>
+      <w:rPr>
+        <w:rFonts w:ascii="Wingdings" w:eastAsiaTheme="minorEastAsia" w:hAnsi="Wingdings" w:cstheme="minorBidi" w:hint="default"/>
+      </w:rPr>
+    </w:lvl>
+    <w:lvl w:ilvl="1" w:tplc="040C0003">
+      <w:start w:val="1"/>
+      <w:numFmt w:val="bullet"/>
+      <w:lvlText w:val="o"/>
+      <w:lvlJc w:val="left"/>
+      <w:pPr>
+        <w:ind w:left="1440" w:hanging="360"/>
+      </w:pPr>
+      <w:rPr>
+        <w:rFonts w:ascii="Courier New" w:hAnsi="Courier New" w:cs="Courier New" w:hint="default"/>
+      </w:rPr>
+    </w:lvl>
+    <w:lvl w:ilvl="2" w:tplc="040C0005" w:tentative="1">
+      <w:start w:val="1"/>
+      <w:numFmt w:val="bullet"/>
+      <w:lvlText w:val=""/>
+      <w:lvlJc w:val="left"/>
+      <w:pPr>
+        <w:ind w:left="2160" w:hanging="360"/>
+      </w:pPr>
+      <w:rPr>
+        <w:rFonts w:ascii="Wingdings" w:hAnsi="Wingdings" w:hint="default"/>
+      </w:rPr>
+    </w:lvl>
+    <w:lvl w:ilvl="3" w:tplc="040C0001" w:tentative="1">
+      <w:start w:val="1"/>
+      <w:numFmt w:val="bullet"/>
+      <w:lvlText w:val=""/>
+      <w:lvlJc w:val="left"/>
+      <w:pPr>
+        <w:ind w:left="2880" w:hanging="360"/>
+      </w:pPr>
+      <w:rPr>
+        <w:rFonts w:ascii="Symbol" w:hAnsi="Symbol" w:hint="default"/>
+      </w:rPr>
+    </w:lvl>
+    <w:lvl w:ilvl="4" w:tplc="040C0003" w:tentative="1">
+      <w:start w:val="1"/>
+      <w:numFmt w:val="bullet"/>
+      <w:lvlText w:val="o"/>
+      <w:lvlJc w:val="left"/>
+      <w:pPr>
+        <w:ind w:left="3600" w:hanging="360"/>
+      </w:pPr>
+      <w:rPr>
+        <w:rFonts w:ascii="Courier New" w:hAnsi="Courier New" w:cs="Courier New" w:hint="default"/>
+      </w:rPr>
+    </w:lvl>
+    <w:lvl w:ilvl="5" w:tplc="040C0005" w:tentative="1">
+      <w:start w:val="1"/>
+      <w:numFmt w:val="bullet"/>
+      <w:lvlText w:val=""/>
+      <w:lvlJc w:val="left"/>
+      <w:pPr>
+        <w:ind w:left="4320" w:hanging="360"/>
+      </w:pPr>
+      <w:rPr>
+        <w:rFonts w:ascii="Wingdings" w:hAnsi="Wingdings" w:hint="default"/>
+      </w:rPr>
+    </w:lvl>
+    <w:lvl w:ilvl="6" w:tplc="040C0001" w:tentative="1">
+      <w:start w:val="1"/>
+      <w:numFmt w:val="bullet"/>
+      <w:lvlText w:val=""/>
+      <w:lvlJc w:val="left"/>
+      <w:pPr>
+        <w:ind w:left="5040" w:hanging="360"/>
+      </w:pPr>
+      <w:rPr>
+        <w:rFonts w:ascii="Symbol" w:hAnsi="Symbol" w:hint="default"/>
+      </w:rPr>
+    </w:lvl>
+    <w:lvl w:ilvl="7" w:tplc="040C0003" w:tentative="1">
+      <w:start w:val="1"/>
+      <w:numFmt w:val="bullet"/>
+      <w:lvlText w:val="o"/>
+      <w:lvlJc w:val="left"/>
+      <w:pPr>
+        <w:ind w:left="5760" w:hanging="360"/>
+      </w:pPr>
+      <w:rPr>
+        <w:rFonts w:ascii="Courier New" w:hAnsi="Courier New" w:cs="Courier New" w:hint="default"/>
+      </w:rPr>
+    </w:lvl>
+    <w:lvl w:ilvl="8" w:tplc="040C0005" w:tentative="1">
+      <w:start w:val="1"/>
+      <w:numFmt w:val="bullet"/>
+      <w:lvlText w:val=""/>
+      <w:lvlJc w:val="left"/>
+      <w:pPr>
+        <w:ind w:left="6480" w:hanging="360"/>
+      </w:pPr>
+      <w:rPr>
+        <w:rFonts w:ascii="Wingdings" w:hAnsi="Wingdings" w:hint="default"/>
+      </w:rPr>
+    </w:lvl>
+  </w:abstractNum>
   <w:num w:numId="1">
+    <w:abstractNumId w:val="6"/>
+  </w:num>
+  <w:num w:numId="2">
+    <w:abstractNumId w:val="1"/>
+  </w:num>
+  <w:num w:numId="3">
+    <w:abstractNumId w:val="8"/>
+  </w:num>
+  <w:num w:numId="4">
+    <w:abstractNumId w:val="2"/>
+  </w:num>
+  <w:num w:numId="5">
+    <w:abstractNumId w:val="5"/>
+  </w:num>
+  <w:num w:numId="6">
+    <w:abstractNumId w:val="4"/>
+  </w:num>
+  <w:num w:numId="7">
+    <w:abstractNumId w:val="9"/>
+  </w:num>
+  <w:num w:numId="8">
+    <w:abstractNumId w:val="0"/>
+  </w:num>
+  <w:num w:numId="9">
     <w:abstractNumId w:val="3"/>
   </w:num>
-  <w:num w:numId="2">
-    <w:abstractNumId w:val="0"/>
-  </w:num>
-  <w:num w:numId="3">
-    <w:abstractNumId w:val="4"/>
-  </w:num>
-  <w:num w:numId="4">
-    <w:abstractNumId w:val="1"/>
-  </w:num>
-  <w:num w:numId="5">
-    <w:abstractNumId w:val="2"/>
+  <w:num w:numId="10">
+    <w:abstractNumId w:val="7"/>
   </w:num>
 </w:numbering>
 </file>

</xml_diff>